<commit_message>
Add base modifications - update readme
</commit_message>
<xml_diff>
--- a/Cahier_de_charge_et_presentation/cahier_de_charge.docx
+++ b/Cahier_de_charge_et_presentation/cahier_de_charge.docx
@@ -1529,13 +1529,8 @@
       </w:r>
       <w:proofErr w:type="spellEnd"/>
       <w:r>
-        <w:t xml:space="preserve"> dans le site et </w:t>
-      </w:r>
-      <w:proofErr w:type="gramStart"/>
-      <w:r>
-        <w:t>le guidelines</w:t>
-      </w:r>
-      <w:proofErr w:type="gramEnd"/>
+        <w:t xml:space="preserve"> dans le site et le guidelines</w:t>
+      </w:r>
     </w:p>
     <w:p/>
     <w:p>
@@ -1958,7 +1953,6 @@
           <w:lang w:val="en-US"/>
         </w:rPr>
       </w:pPr>
-      <w:proofErr w:type="gramStart"/>
       <w:r>
         <w:rPr>
           <w:b/>
@@ -1971,14 +1965,7 @@
         <w:rPr>
           <w:lang w:val="en-US"/>
         </w:rPr>
-        <w:t xml:space="preserve"> :</w:t>
-      </w:r>
-      <w:proofErr w:type="gramEnd"/>
-      <w:r>
-        <w:rPr>
-          <w:lang w:val="en-US"/>
-        </w:rPr>
-        <w:t xml:space="preserve"> Node.js </w:t>
+        <w:t xml:space="preserve"> : Node.js </w:t>
       </w:r>
     </w:p>
     <w:p>
@@ -2158,23 +2145,7 @@
         </w:numPr>
       </w:pPr>
       <w:r>
-        <w:t xml:space="preserve">Choisir </w:t>
-      </w:r>
-      <w:proofErr w:type="gramStart"/>
-      <w:r>
-        <w:t>le  nombre</w:t>
-      </w:r>
-      <w:proofErr w:type="gramEnd"/>
-      <w:r>
-        <w:t xml:space="preserve"> des places </w:t>
-      </w:r>
-      <w:proofErr w:type="gramStart"/>
-      <w:r>
-        <w:t>a</w:t>
-      </w:r>
-      <w:proofErr w:type="gramEnd"/>
-      <w:r>
-        <w:t xml:space="preserve"> réserver</w:t>
+        <w:t>Choisir le  nombre des places a réserver</w:t>
       </w:r>
     </w:p>
     <w:p>
@@ -2196,13 +2167,8 @@
         </w:numPr>
       </w:pPr>
       <w:r>
-        <w:t xml:space="preserve">Réservoir le reçus </w:t>
-      </w:r>
-      <w:proofErr w:type="gramStart"/>
-      <w:r>
-        <w:t>du validation</w:t>
-      </w:r>
-      <w:proofErr w:type="gramEnd"/>
+        <w:t>Réservoir le reçus du validation</w:t>
+      </w:r>
     </w:p>
     <w:p>
       <w:pPr>
@@ -2317,7 +2283,6 @@
           <w:u w:val="single"/>
         </w:rPr>
       </w:pPr>
-      <w:proofErr w:type="gramStart"/>
       <w:r>
         <w:rPr>
           <w:b/>
@@ -2328,7 +2293,6 @@
         </w:rPr>
         <w:t>utilisateurs</w:t>
       </w:r>
-      <w:proofErr w:type="gramEnd"/>
     </w:p>
     <w:tbl>
       <w:tblPr>
@@ -2440,13 +2404,8 @@
             <w:hideMark/>
           </w:tcPr>
           <w:p>
-            <w:proofErr w:type="gramStart"/>
-            <w:r>
-              <w:t>id</w:t>
-            </w:r>
-            <w:proofErr w:type="gramEnd"/>
-            <w:r>
-              <w:t xml:space="preserve"> utilisateur</w:t>
+            <w:r>
+              <w:t>id utilisateur</w:t>
             </w:r>
           </w:p>
         </w:tc>
@@ -2488,7 +2447,6 @@
           </w:tcPr>
           <w:p>
             <w:proofErr w:type="spellStart"/>
-            <w:proofErr w:type="gramStart"/>
             <w:r>
               <w:t>nom</w:t>
             </w:r>
@@ -2496,7 +2454,6 @@
               <w:t>Complet</w:t>
             </w:r>
             <w:proofErr w:type="spellEnd"/>
-            <w:proofErr w:type="gramEnd"/>
           </w:p>
         </w:tc>
         <w:tc>
@@ -2536,13 +2493,8 @@
             <w:hideMark/>
           </w:tcPr>
           <w:p>
-            <w:proofErr w:type="gramStart"/>
-            <w:r>
-              <w:t>trajet</w:t>
-            </w:r>
-            <w:proofErr w:type="gramEnd"/>
-            <w:r>
-              <w:t xml:space="preserve"> id</w:t>
+            <w:r>
+              <w:t>trajet id</w:t>
             </w:r>
           </w:p>
         </w:tc>
@@ -2583,13 +2535,8 @@
             <w:hideMark/>
           </w:tcPr>
           <w:p>
-            <w:proofErr w:type="gramStart"/>
-            <w:r>
-              <w:t>date</w:t>
-            </w:r>
-            <w:proofErr w:type="gramEnd"/>
-            <w:r>
-              <w:t xml:space="preserve"> réservation</w:t>
+            <w:r>
+              <w:t>date réservation</w:t>
             </w:r>
           </w:p>
         </w:tc>
@@ -2630,13 +2577,8 @@
             <w:hideMark/>
           </w:tcPr>
           <w:p>
-            <w:proofErr w:type="gramStart"/>
-            <w:r>
-              <w:t>mode</w:t>
-            </w:r>
-            <w:proofErr w:type="gramEnd"/>
-            <w:r>
-              <w:t xml:space="preserve"> paiement</w:t>
+            <w:r>
+              <w:t>mode paiement</w:t>
             </w:r>
           </w:p>
         </w:tc>
@@ -2682,12 +2624,10 @@
           </w:tcPr>
           <w:p>
             <w:proofErr w:type="spellStart"/>
-            <w:proofErr w:type="gramStart"/>
             <w:r>
               <w:t>userName</w:t>
             </w:r>
             <w:proofErr w:type="spellEnd"/>
-            <w:proofErr w:type="gramEnd"/>
           </w:p>
         </w:tc>
         <w:tc>
@@ -2726,13 +2666,8 @@
             <w:vAlign w:val="center"/>
           </w:tcPr>
           <w:p>
-            <w:proofErr w:type="gramStart"/>
-            <w:r>
-              <w:t>Email</w:t>
-            </w:r>
-            <w:proofErr w:type="gramEnd"/>
-            <w:r>
-              <w:t xml:space="preserve"> </w:t>
+            <w:r>
+              <w:t xml:space="preserve">Email </w:t>
             </w:r>
           </w:p>
         </w:tc>
@@ -2753,13 +2688,8 @@
             <w:vAlign w:val="center"/>
           </w:tcPr>
           <w:p>
-            <w:proofErr w:type="gramStart"/>
-            <w:r>
-              <w:t>Email</w:t>
-            </w:r>
-            <w:proofErr w:type="gramEnd"/>
-            <w:r>
-              <w:t xml:space="preserve"> d’utilisateur</w:t>
+            <w:r>
+              <w:t>Email d’utilisateur</w:t>
             </w:r>
           </w:p>
         </w:tc>
@@ -2788,16 +2718,11 @@
             <w:vAlign w:val="center"/>
           </w:tcPr>
           <w:p>
-            <w:proofErr w:type="gramStart"/>
             <w:r>
               <w:t>Varchar</w:t>
             </w:r>
             <w:r>
-              <w:t>(</w:t>
-            </w:r>
-            <w:proofErr w:type="gramEnd"/>
-            <w:r>
-              <w:t>)</w:t>
+              <w:t>()</w:t>
             </w:r>
           </w:p>
         </w:tc>
@@ -2840,7 +2765,6 @@
           <w:szCs w:val="44"/>
         </w:rPr>
       </w:pPr>
-      <w:proofErr w:type="gramStart"/>
       <w:r>
         <w:rPr>
           <w:sz w:val="44"/>
@@ -2848,7 +2772,6 @@
         </w:rPr>
         <w:t>admin</w:t>
       </w:r>
-      <w:proofErr w:type="gramEnd"/>
     </w:p>
     <w:tbl>
       <w:tblPr>
@@ -2959,13 +2882,8 @@
           </w:tcPr>
           <w:p>
             <w:proofErr w:type="spellStart"/>
-            <w:proofErr w:type="gramStart"/>
-            <w:r>
-              <w:t>id</w:t>
-            </w:r>
-            <w:proofErr w:type="gramEnd"/>
-            <w:r>
-              <w:t>_</w:t>
+            <w:r>
+              <w:t>id_</w:t>
             </w:r>
             <w:r>
               <w:t>admin</w:t>
@@ -3010,12 +2928,10 @@
           </w:tcPr>
           <w:p>
             <w:proofErr w:type="spellStart"/>
-            <w:proofErr w:type="gramStart"/>
             <w:r>
               <w:t>userName</w:t>
             </w:r>
             <w:proofErr w:type="spellEnd"/>
-            <w:proofErr w:type="gramEnd"/>
           </w:p>
         </w:tc>
         <w:tc>
@@ -3055,12 +2971,10 @@
           </w:tcPr>
           <w:p>
             <w:proofErr w:type="spellStart"/>
-            <w:proofErr w:type="gramStart"/>
             <w:r>
               <w:t>password</w:t>
             </w:r>
             <w:proofErr w:type="spellEnd"/>
-            <w:proofErr w:type="gramEnd"/>
           </w:p>
         </w:tc>
         <w:tc>
@@ -3113,16 +3027,11 @@
             <w:hideMark/>
           </w:tcPr>
           <w:p>
-            <w:proofErr w:type="gramStart"/>
             <w:r>
               <w:t>Varchar</w:t>
             </w:r>
             <w:r>
-              <w:t>(</w:t>
-            </w:r>
-            <w:proofErr w:type="gramEnd"/>
-            <w:r>
-              <w:t>)</w:t>
+              <w:t>()</w:t>
             </w:r>
           </w:p>
         </w:tc>
@@ -3437,7 +3346,6 @@
                 <w:u w:val="single"/>
               </w:rPr>
             </w:pPr>
-            <w:proofErr w:type="gramStart"/>
             <w:r>
               <w:rPr>
                 <w:sz w:val="28"/>
@@ -3446,7 +3354,6 @@
               </w:rPr>
               <w:t>Email</w:t>
             </w:r>
-            <w:proofErr w:type="gramEnd"/>
           </w:p>
         </w:tc>
         <w:tc>
@@ -3481,23 +3388,13 @@
                 <w:u w:val="single"/>
               </w:rPr>
             </w:pPr>
-            <w:proofErr w:type="gramStart"/>
             <w:r>
               <w:rPr>
                 <w:sz w:val="28"/>
                 <w:szCs w:val="28"/>
                 <w:u w:val="single"/>
               </w:rPr>
-              <w:t>Email</w:t>
-            </w:r>
-            <w:proofErr w:type="gramEnd"/>
-            <w:r>
-              <w:rPr>
-                <w:sz w:val="28"/>
-                <w:szCs w:val="28"/>
-                <w:u w:val="single"/>
-              </w:rPr>
-              <w:t xml:space="preserve"> du </w:t>
+              <w:t xml:space="preserve">Email du </w:t>
             </w:r>
             <w:r>
               <w:rPr>
@@ -3547,21 +3444,12 @@
                 <w:szCs w:val="28"/>
               </w:rPr>
             </w:pPr>
-            <w:proofErr w:type="gramStart"/>
-            <w:r>
-              <w:rPr>
-                <w:sz w:val="28"/>
-                <w:szCs w:val="28"/>
-              </w:rPr>
-              <w:t>Varchar(</w:t>
-            </w:r>
-            <w:proofErr w:type="gramEnd"/>
-            <w:r>
-              <w:rPr>
-                <w:sz w:val="28"/>
-                <w:szCs w:val="28"/>
-              </w:rPr>
-              <w:t>)</w:t>
+            <w:r>
+              <w:rPr>
+                <w:sz w:val="28"/>
+                <w:szCs w:val="28"/>
+              </w:rPr>
+              <w:t>Varchar()</w:t>
             </w:r>
           </w:p>
         </w:tc>
@@ -3625,7 +3513,6 @@
                 <w:szCs w:val="28"/>
               </w:rPr>
             </w:pPr>
-            <w:proofErr w:type="gramStart"/>
             <w:r>
               <w:rPr>
                 <w:sz w:val="28"/>
@@ -3638,15 +3525,7 @@
                 <w:sz w:val="28"/>
                 <w:szCs w:val="28"/>
               </w:rPr>
-              <w:t>(</w:t>
-            </w:r>
-            <w:proofErr w:type="gramEnd"/>
-            <w:r>
-              <w:rPr>
-                <w:sz w:val="28"/>
-                <w:szCs w:val="28"/>
-              </w:rPr>
-              <w:t>)</w:t>
+              <w:t>()</w:t>
             </w:r>
           </w:p>
         </w:tc>
@@ -3849,7 +3728,6 @@
                 <w:szCs w:val="28"/>
               </w:rPr>
             </w:pPr>
-            <w:proofErr w:type="gramStart"/>
             <w:r>
               <w:rPr>
                 <w:sz w:val="28"/>
@@ -3857,7 +3735,6 @@
               </w:rPr>
               <w:t>entier</w:t>
             </w:r>
-            <w:proofErr w:type="gramEnd"/>
           </w:p>
         </w:tc>
         <w:tc>
@@ -3872,21 +3749,12 @@
               </w:rPr>
             </w:pPr>
             <w:proofErr w:type="spellStart"/>
-            <w:proofErr w:type="gramStart"/>
-            <w:r>
-              <w:rPr>
-                <w:sz w:val="28"/>
-                <w:szCs w:val="28"/>
-              </w:rPr>
-              <w:t>id</w:t>
-            </w:r>
-            <w:proofErr w:type="gramEnd"/>
-            <w:r>
-              <w:rPr>
-                <w:sz w:val="28"/>
-                <w:szCs w:val="28"/>
-              </w:rPr>
-              <w:t>_unique_dutransportation</w:t>
+            <w:r>
+              <w:rPr>
+                <w:sz w:val="28"/>
+                <w:szCs w:val="28"/>
+              </w:rPr>
+              <w:t>id_unique_dutransportation</w:t>
             </w:r>
             <w:proofErr w:type="spellEnd"/>
             <w:r>
@@ -3910,23 +3778,7 @@
                 <w:sz w:val="28"/>
                 <w:szCs w:val="28"/>
               </w:rPr>
-              <w:t xml:space="preserve"> a </w:t>
-            </w:r>
-            <w:proofErr w:type="gramStart"/>
-            <w:r>
-              <w:rPr>
-                <w:sz w:val="28"/>
-                <w:szCs w:val="28"/>
-              </w:rPr>
-              <w:t>le trajet choisie</w:t>
-            </w:r>
-            <w:proofErr w:type="gramEnd"/>
-            <w:r>
-              <w:rPr>
-                <w:sz w:val="28"/>
-                <w:szCs w:val="28"/>
-              </w:rPr>
-              <w:t xml:space="preserve"> par l’utilisateur</w:t>
+              <w:t xml:space="preserve"> a le trajet choisie par l’utilisateur</w:t>
             </w:r>
           </w:p>
         </w:tc>
@@ -4034,7 +3886,6 @@
               </w:rPr>
             </w:pPr>
             <w:proofErr w:type="spellStart"/>
-            <w:proofErr w:type="gramStart"/>
             <w:r>
               <w:rPr>
                 <w:sz w:val="28"/>
@@ -4043,7 +3894,6 @@
               <w:t>text</w:t>
             </w:r>
             <w:proofErr w:type="spellEnd"/>
-            <w:proofErr w:type="gramEnd"/>
           </w:p>
         </w:tc>
         <w:tc>
@@ -4082,7 +3932,6 @@
               </w:rPr>
             </w:pPr>
             <w:proofErr w:type="spellStart"/>
-            <w:proofErr w:type="gramStart"/>
             <w:r>
               <w:rPr>
                 <w:sz w:val="28"/>
@@ -4091,7 +3940,6 @@
               <w:t>status</w:t>
             </w:r>
             <w:proofErr w:type="spellEnd"/>
-            <w:proofErr w:type="gramEnd"/>
           </w:p>
         </w:tc>
         <w:tc>
@@ -4107,7 +3955,6 @@
               </w:rPr>
             </w:pPr>
             <w:proofErr w:type="spellStart"/>
-            <w:proofErr w:type="gramStart"/>
             <w:r>
               <w:rPr>
                 <w:sz w:val="28"/>
@@ -4117,7 +3964,6 @@
               <w:t>text</w:t>
             </w:r>
             <w:proofErr w:type="spellEnd"/>
-            <w:proofErr w:type="gramEnd"/>
           </w:p>
         </w:tc>
         <w:tc>
@@ -4414,7 +4260,6 @@
                 <w:szCs w:val="28"/>
               </w:rPr>
             </w:pPr>
-            <w:proofErr w:type="gramStart"/>
             <w:r>
               <w:rPr>
                 <w:b/>
@@ -4422,57 +4267,56 @@
                 <w:sz w:val="28"/>
                 <w:szCs w:val="28"/>
               </w:rPr>
-              <w:t>nom</w:t>
-            </w:r>
-            <w:proofErr w:type="gramEnd"/>
-            <w:r>
+              <w:t>nom du champ</w:t>
+            </w:r>
+          </w:p>
+        </w:tc>
+        <w:tc>
+          <w:tcPr>
+            <w:tcW w:w="1217" w:type="dxa"/>
+          </w:tcPr>
+          <w:p>
+            <w:pPr>
               <w:rPr>
                 <w:b/>
                 <w:bCs/>
                 <w:sz w:val="28"/>
                 <w:szCs w:val="28"/>
               </w:rPr>
-              <w:t xml:space="preserve"> du champ</w:t>
-            </w:r>
-          </w:p>
-        </w:tc>
-        <w:tc>
-          <w:tcPr>
-            <w:tcW w:w="1217" w:type="dxa"/>
-          </w:tcPr>
-          <w:p>
-            <w:pPr>
+            </w:pPr>
+            <w:r>
               <w:rPr>
                 <w:b/>
                 <w:bCs/>
                 <w:sz w:val="28"/>
                 <w:szCs w:val="28"/>
               </w:rPr>
-            </w:pPr>
-            <w:r>
+              <w:t>Type</w:t>
+            </w:r>
+          </w:p>
+        </w:tc>
+        <w:tc>
+          <w:tcPr>
+            <w:tcW w:w="3765" w:type="dxa"/>
+          </w:tcPr>
+          <w:p>
+            <w:pPr>
               <w:rPr>
                 <w:b/>
                 <w:bCs/>
                 <w:sz w:val="28"/>
                 <w:szCs w:val="28"/>
               </w:rPr>
-              <w:t>Type</w:t>
-            </w:r>
-          </w:p>
-        </w:tc>
-        <w:tc>
-          <w:tcPr>
-            <w:tcW w:w="3765" w:type="dxa"/>
-          </w:tcPr>
-          <w:p>
-            <w:pPr>
+            </w:pPr>
+            <w:r>
               <w:rPr>
                 <w:b/>
                 <w:bCs/>
                 <w:sz w:val="28"/>
                 <w:szCs w:val="28"/>
               </w:rPr>
-            </w:pPr>
+              <w:t>D</w:t>
+            </w:r>
             <w:r>
               <w:rPr>
                 <w:b/>
@@ -4480,15 +4324,6 @@
                 <w:sz w:val="28"/>
                 <w:szCs w:val="28"/>
               </w:rPr>
-              <w:t>D</w:t>
-            </w:r>
-            <w:r>
-              <w:rPr>
-                <w:b/>
-                <w:bCs/>
-                <w:sz w:val="28"/>
-                <w:szCs w:val="28"/>
-              </w:rPr>
               <w:t>escription</w:t>
             </w:r>
           </w:p>
@@ -4967,7 +4802,6 @@
               </w:rPr>
             </w:pPr>
             <w:proofErr w:type="spellStart"/>
-            <w:proofErr w:type="gramStart"/>
             <w:r>
               <w:rPr>
                 <w:sz w:val="28"/>
@@ -4976,7 +4810,6 @@
               <w:t>payementmethod</w:t>
             </w:r>
             <w:proofErr w:type="spellEnd"/>
-            <w:proofErr w:type="gramEnd"/>
           </w:p>
         </w:tc>
         <w:tc>
@@ -5689,13 +5522,8 @@
       </w:r>
       <w:proofErr w:type="spellEnd"/>
       <w:r>
-        <w:t xml:space="preserve"> </w:t>
-      </w:r>
-      <w:proofErr w:type="gramStart"/>
-      <w:r>
-        <w:t>ou  annuler</w:t>
-      </w:r>
-      <w:proofErr w:type="gramEnd"/>
+        <w:t xml:space="preserve"> ou  annuler</w:t>
+      </w:r>
     </w:p>
     <w:p>
       <w:pPr>
@@ -5739,15 +5567,7 @@
         </w:numPr>
       </w:pPr>
       <w:r>
-        <w:t xml:space="preserve">Se connecter </w:t>
-      </w:r>
-      <w:proofErr w:type="gramStart"/>
-      <w:r>
-        <w:t>a</w:t>
-      </w:r>
-      <w:proofErr w:type="gramEnd"/>
-      <w:r>
-        <w:t xml:space="preserve"> le </w:t>
+        <w:t xml:space="preserve">Se connecter a le </w:t>
       </w:r>
       <w:proofErr w:type="spellStart"/>
       <w:r>
@@ -5978,13 +5798,8 @@
       </w:r>
       <w:proofErr w:type="spellEnd"/>
       <w:r>
-        <w:t xml:space="preserve"> le dictionnaire </w:t>
-      </w:r>
-      <w:proofErr w:type="gramStart"/>
-      <w:r>
-        <w:t>des donne</w:t>
-      </w:r>
-      <w:proofErr w:type="gramEnd"/>
+        <w:t xml:space="preserve"> le dictionnaire des donne</w:t>
+      </w:r>
     </w:p>
     <w:p>
       <w:pPr>
@@ -6914,12 +6729,10 @@
         </w:numPr>
       </w:pPr>
       <w:proofErr w:type="spellStart"/>
-      <w:proofErr w:type="gramStart"/>
       <w:r>
         <w:t>traffic</w:t>
       </w:r>
       <w:proofErr w:type="spellEnd"/>
-      <w:proofErr w:type="gramEnd"/>
     </w:p>
     <w:p>
       <w:pPr>
@@ -6989,13 +6802,8 @@
         </w:numPr>
       </w:pPr>
       <w:r>
-        <w:t xml:space="preserve">Implémentation </w:t>
-      </w:r>
-      <w:proofErr w:type="gramStart"/>
-      <w:r>
-        <w:t>des nouveaux fonctionnalités</w:t>
-      </w:r>
-      <w:proofErr w:type="gramEnd"/>
+        <w:t>Implémentation des nouveaux fonctionnalités</w:t>
+      </w:r>
     </w:p>
     <w:p>
       <w:pPr>
@@ -7556,11 +7364,9 @@
           <w:numId w:val="13"/>
         </w:numPr>
       </w:pPr>
-      <w:proofErr w:type="gramStart"/>
       <w:r>
         <w:t>gestion</w:t>
       </w:r>
-      <w:proofErr w:type="gramEnd"/>
       <w:r>
         <w:t xml:space="preserve"> des réservations</w:t>
       </w:r>
@@ -7572,13 +7378,8 @@
           <w:numId w:val="13"/>
         </w:numPr>
       </w:pPr>
-      <w:proofErr w:type="gramStart"/>
-      <w:r>
-        <w:t>historique</w:t>
-      </w:r>
-      <w:proofErr w:type="gramEnd"/>
-      <w:r>
-        <w:t xml:space="preserve"> des </w:t>
+      <w:r>
+        <w:t xml:space="preserve">historique des </w:t>
       </w:r>
       <w:proofErr w:type="spellStart"/>
       <w:r>
@@ -7593,13 +7394,8 @@
           <w:numId w:val="13"/>
         </w:numPr>
       </w:pPr>
-      <w:proofErr w:type="gramStart"/>
-      <w:r>
-        <w:t>gestions</w:t>
-      </w:r>
-      <w:proofErr w:type="gramEnd"/>
-      <w:r>
-        <w:t xml:space="preserve"> des </w:t>
+      <w:r>
+        <w:t xml:space="preserve">gestions des </w:t>
       </w:r>
       <w:proofErr w:type="spellStart"/>
       <w:r>
@@ -7653,18 +7449,13 @@
       </w:r>
       <w:proofErr w:type="spellEnd"/>
       <w:r>
-        <w:t xml:space="preserve"> de transportation et gestion de profile </w:t>
-      </w:r>
-      <w:proofErr w:type="gramStart"/>
-      <w:r>
-        <w:t xml:space="preserve">du  </w:t>
+        <w:t xml:space="preserve"> de transportation et gestion de profile du  </w:t>
       </w:r>
       <w:proofErr w:type="spellStart"/>
       <w:r>
         <w:t>cheffeur</w:t>
       </w:r>
       <w:proofErr w:type="spellEnd"/>
-      <w:proofErr w:type="gramEnd"/>
       <w:r>
         <w:t>/transporteur</w:t>
       </w:r>
@@ -7981,9 +7772,8 @@
           <w:szCs w:val="44"/>
           <w:u w:val="single"/>
         </w:rPr>
-        <w:t xml:space="preserve">10. Annexes </w:t>
-      </w:r>
-      <w:proofErr w:type="gramStart"/>
+        <w:t>10. Annexes éventuelles</w:t>
+      </w:r>
       <w:r>
         <w:rPr>
           <w:b/>
@@ -7992,8 +7782,9 @@
           <w:szCs w:val="44"/>
           <w:u w:val="single"/>
         </w:rPr>
-        <w:t>éventuelles</w:t>
-      </w:r>
+        <w:t>(</w:t>
+      </w:r>
+      <w:proofErr w:type="spellStart"/>
       <w:r>
         <w:rPr>
           <w:b/>
@@ -8002,21 +7793,9 @@
           <w:szCs w:val="44"/>
           <w:u w:val="single"/>
         </w:rPr>
-        <w:t>(</w:t>
-      </w:r>
-      <w:proofErr w:type="spellStart"/>
-      <w:r>
-        <w:rPr>
-          <w:b/>
-          <w:bCs/>
-          <w:sz w:val="44"/>
-          <w:szCs w:val="44"/>
-          <w:u w:val="single"/>
-        </w:rPr>
         <w:t>a</w:t>
       </w:r>
       <w:proofErr w:type="spellEnd"/>
-      <w:proofErr w:type="gramEnd"/>
       <w:r>
         <w:rPr>
           <w:b/>
@@ -9771,62 +9550,7 @@
       </w:pPr>
     </w:p>
     <w:p/>
-    <w:p>
-      <w:r>
-        <w:rPr>
-          <w:noProof/>
-        </w:rPr>
-        <w:lastRenderedPageBreak/>
-        <w:drawing>
-          <wp:inline distT="0" distB="0" distL="0" distR="0" wp14:anchorId="640EEB56" wp14:editId="40076698">
-            <wp:extent cx="6210300" cy="6134100"/>
-            <wp:effectExtent l="0" t="0" r="0" b="0"/>
-            <wp:docPr id="1528519436" name="Picture 1"/>
-            <wp:cNvGraphicFramePr>
-              <a:graphicFrameLocks xmlns:a="http://schemas.openxmlformats.org/drawingml/2006/main" noChangeAspect="1"/>
-            </wp:cNvGraphicFramePr>
-            <a:graphic xmlns:a="http://schemas.openxmlformats.org/drawingml/2006/main">
-              <a:graphicData uri="http://schemas.openxmlformats.org/drawingml/2006/picture">
-                <pic:pic xmlns:pic="http://schemas.openxmlformats.org/drawingml/2006/picture">
-                  <pic:nvPicPr>
-                    <pic:cNvPr id="0" name="Picture 16"/>
-                    <pic:cNvPicPr>
-                      <a:picLocks noChangeAspect="1" noChangeArrowheads="1"/>
-                    </pic:cNvPicPr>
-                  </pic:nvPicPr>
-                  <pic:blipFill>
-                    <a:blip r:embed="rId6">
-                      <a:extLst>
-                        <a:ext uri="{28A0092B-C50C-407E-A947-70E740481C1C}">
-                          <a14:useLocalDpi xmlns:a14="http://schemas.microsoft.com/office/drawing/2010/main" val="0"/>
-                        </a:ext>
-                      </a:extLst>
-                    </a:blip>
-                    <a:srcRect/>
-                    <a:stretch>
-                      <a:fillRect/>
-                    </a:stretch>
-                  </pic:blipFill>
-                  <pic:spPr bwMode="auto">
-                    <a:xfrm>
-                      <a:off x="0" y="0"/>
-                      <a:ext cx="6210300" cy="6134100"/>
-                    </a:xfrm>
-                    <a:prstGeom prst="rect">
-                      <a:avLst/>
-                    </a:prstGeom>
-                    <a:noFill/>
-                    <a:ln>
-                      <a:noFill/>
-                    </a:ln>
-                  </pic:spPr>
-                </pic:pic>
-              </a:graphicData>
-            </a:graphic>
-          </wp:inline>
-        </w:drawing>
-      </w:r>
-    </w:p>
+    <w:p/>
     <w:p/>
     <w:sectPr>
       <w:pgSz w:w="11906" w:h="16838"/>
@@ -15275,6 +14999,7 @@
   <w:style w:type="character" w:default="1" w:styleId="DefaultParagraphFont">
     <w:name w:val="Default Paragraph Font"/>
     <w:uiPriority w:val="1"/>
+    <w:semiHidden/>
     <w:unhideWhenUsed/>
   </w:style>
   <w:style w:type="table" w:default="1" w:styleId="TableNormal">

</xml_diff>